<commit_message>
Commit with multiple PDFs
</commit_message>
<xml_diff>
--- a/Lab/畢業專題【結案資料】檢核表.docx
+++ b/Lab/畢業專題【結案資料】檢核表.docx
@@ -119,22 +119,13 @@
           <w:szCs w:val="28"/>
           <w:shd w:val="clear" w:color="auto" w:fill="FFFFFF"/>
         </w:rPr>
-        <w:t>PRJ2020-00</w:t>
-      </w:r>
-      <w:r>
-        <w:rPr>
-          <w:color w:val="222222"/>
-          <w:sz w:val="28"/>
-          <w:szCs w:val="28"/>
-          <w:shd w:val="clear" w:color="auto" w:fill="FFFFFF"/>
-        </w:rPr>
-        <w:t>2</w:t>
+        <w:t>PRJ2020-002</w:t>
       </w:r>
     </w:p>
     <w:p>
       <w:pPr>
         <w:rPr>
-          <w:rFonts w:eastAsia="DFKai-SB" w:hint="eastAsia"/>
+          <w:rFonts w:eastAsia="DFKai-SB"/>
           <w:sz w:val="28"/>
           <w:szCs w:val="28"/>
         </w:rPr>
@@ -169,8 +160,18 @@
           <w:sz w:val="28"/>
           <w:szCs w:val="28"/>
         </w:rPr>
-        <w:t>Enhancing the Dependency Mechanism of RoBERTa</w:t>
-      </w:r>
+        <w:t xml:space="preserve">Enhancing the Dependency Mechanism of </w:t>
+      </w:r>
+      <w:proofErr w:type="spellStart"/>
+      <w:r>
+        <w:rPr>
+          <w:rFonts w:eastAsia="DFKai-SB" w:hAnsi="DFKai-SB"/>
+          <w:sz w:val="28"/>
+          <w:szCs w:val="28"/>
+        </w:rPr>
+        <w:t>RoBERTa</w:t>
+      </w:r>
+      <w:proofErr w:type="spellEnd"/>
     </w:p>
     <w:p>
       <w:pPr>
@@ -219,6 +220,14 @@
           <w:szCs w:val="28"/>
         </w:rPr>
         <w:t>：</w:t>
+      </w:r>
+      <w:r>
+        <w:rPr>
+          <w:rFonts w:eastAsia="DFKai-SB" w:hAnsi="DFKai-SB" w:hint="eastAsia"/>
+          <w:sz w:val="28"/>
+          <w:szCs w:val="28"/>
+        </w:rPr>
+        <w:t xml:space="preserve"> </w:t>
       </w:r>
     </w:p>
     <w:p>
@@ -653,7 +662,16 @@
                 <w:sz w:val="28"/>
                 <w:szCs w:val="28"/>
               </w:rPr>
-              <w:t>(1)</w:t>
+              <w:t>(</w:t>
+            </w:r>
+            <w:proofErr w:type="gramStart"/>
+            <w:r>
+              <w:rPr>
+                <w:rFonts w:eastAsia="DFKai-SB" w:hAnsi="DFKai-SB" w:hint="eastAsia"/>
+                <w:sz w:val="28"/>
+                <w:szCs w:val="28"/>
+              </w:rPr>
+              <w:t>1)</w:t>
             </w:r>
             <w:r>
               <w:rPr>
@@ -663,6 +681,7 @@
               </w:rPr>
               <w:t>系統成品</w:t>
             </w:r>
+            <w:proofErr w:type="gramEnd"/>
             <w:r>
               <w:rPr>
                 <w:rFonts w:eastAsia="DFKai-SB"/>
@@ -787,7 +806,16 @@
                 <w:sz w:val="28"/>
                 <w:szCs w:val="28"/>
               </w:rPr>
-              <w:t>(2)</w:t>
+              <w:t>(</w:t>
+            </w:r>
+            <w:proofErr w:type="gramStart"/>
+            <w:r>
+              <w:rPr>
+                <w:rFonts w:eastAsia="DFKai-SB" w:hint="eastAsia"/>
+                <w:sz w:val="28"/>
+                <w:szCs w:val="28"/>
+              </w:rPr>
+              <w:t>2)</w:t>
             </w:r>
             <w:r>
               <w:rPr>
@@ -797,6 +825,7 @@
               </w:rPr>
               <w:t>結案論文</w:t>
             </w:r>
+            <w:proofErr w:type="gramEnd"/>
           </w:p>
         </w:tc>
         <w:tc>
@@ -882,7 +911,16 @@
                 <w:sz w:val="28"/>
                 <w:szCs w:val="28"/>
               </w:rPr>
-              <w:t>(3)</w:t>
+              <w:t>(</w:t>
+            </w:r>
+            <w:proofErr w:type="gramStart"/>
+            <w:r>
+              <w:rPr>
+                <w:rFonts w:eastAsia="DFKai-SB" w:hint="eastAsia"/>
+                <w:sz w:val="28"/>
+                <w:szCs w:val="28"/>
+              </w:rPr>
+              <w:t>3)</w:t>
             </w:r>
             <w:r>
               <w:rPr>
@@ -892,6 +930,7 @@
               </w:rPr>
               <w:t>結案摘要</w:t>
             </w:r>
+            <w:proofErr w:type="gramEnd"/>
           </w:p>
         </w:tc>
         <w:tc>
@@ -977,7 +1016,16 @@
                 <w:sz w:val="28"/>
                 <w:szCs w:val="28"/>
               </w:rPr>
-              <w:t>(4)</w:t>
+              <w:t>(</w:t>
+            </w:r>
+            <w:proofErr w:type="gramStart"/>
+            <w:r>
+              <w:rPr>
+                <w:rFonts w:eastAsia="DFKai-SB" w:hint="eastAsia"/>
+                <w:sz w:val="28"/>
+                <w:szCs w:val="28"/>
+              </w:rPr>
+              <w:t>4)</w:t>
             </w:r>
             <w:r>
               <w:rPr>
@@ -987,6 +1035,7 @@
               </w:rPr>
               <w:t>六頁合輯</w:t>
             </w:r>
+            <w:proofErr w:type="gramEnd"/>
           </w:p>
         </w:tc>
         <w:tc>
@@ -1072,7 +1121,16 @@
                 <w:sz w:val="28"/>
                 <w:szCs w:val="28"/>
               </w:rPr>
-              <w:t>(5)</w:t>
+              <w:t>(</w:t>
+            </w:r>
+            <w:proofErr w:type="gramStart"/>
+            <w:r>
+              <w:rPr>
+                <w:rFonts w:eastAsia="DFKai-SB" w:hint="eastAsia"/>
+                <w:sz w:val="28"/>
+                <w:szCs w:val="28"/>
+              </w:rPr>
+              <w:t>5)</w:t>
             </w:r>
             <w:r>
               <w:rPr>
@@ -1082,6 +1140,7 @@
               </w:rPr>
               <w:t>簡報檔</w:t>
             </w:r>
+            <w:proofErr w:type="gramEnd"/>
           </w:p>
         </w:tc>
         <w:tc>
@@ -1167,7 +1226,16 @@
                 <w:sz w:val="28"/>
                 <w:szCs w:val="28"/>
               </w:rPr>
-              <w:t>(6)</w:t>
+              <w:t>(</w:t>
+            </w:r>
+            <w:proofErr w:type="gramStart"/>
+            <w:r>
+              <w:rPr>
+                <w:rFonts w:eastAsia="DFKai-SB" w:hint="eastAsia"/>
+                <w:sz w:val="28"/>
+                <w:szCs w:val="28"/>
+              </w:rPr>
+              <w:t>6)</w:t>
             </w:r>
             <w:r>
               <w:rPr>
@@ -1185,6 +1253,7 @@
               </w:rPr>
               <w:t>檔</w:t>
             </w:r>
+            <w:proofErr w:type="gramEnd"/>
           </w:p>
         </w:tc>
         <w:tc>
@@ -1696,6 +1765,9 @@
     <w:lsdException w:name="Table Subtle 1" w:semiHidden="1" w:unhideWhenUsed="1"/>
     <w:lsdException w:name="Table Subtle 2" w:semiHidden="1" w:unhideWhenUsed="1"/>
     <w:lsdException w:name="Table Web 1" w:semiHidden="1" w:unhideWhenUsed="1"/>
+    <w:lsdException w:name="Table Web 2" w:semiHidden="1" w:unhideWhenUsed="1"/>
+    <w:lsdException w:name="Table Web 3" w:semiHidden="1" w:unhideWhenUsed="1"/>
+    <w:lsdException w:name="Table Theme" w:semiHidden="1" w:unhideWhenUsed="1"/>
     <w:lsdException w:name="Placeholder Text" w:semiHidden="1" w:uiPriority="99"/>
     <w:lsdException w:name="No Spacing" w:uiPriority="1" w:qFormat="1"/>
     <w:lsdException w:name="Light Shading" w:uiPriority="60"/>

</xml_diff>